<commit_message>
Added pics to explanation
</commit_message>
<xml_diff>
--- a/Explanation.docx
+++ b/Explanation.docx
@@ -13,6 +13,86 @@
     <w:p>
       <w:r>
         <w:t xml:space="preserve">The project focuses on trying to use disorder and amino acid residue to predict physical features of a protein structure, namely the PH, temperature, and </w:t>
+      </w:r>
+    </w:p>
+    <w:p>
+      <w:r>
+        <w:drawing>
+          <wp:inline distT="0" distB="0" distL="0" distR="0" wp14:anchorId="27E29D07" wp14:editId="4512449B">
+            <wp:extent cx="5943600" cy="3686810"/>
+            <wp:effectExtent l="0" t="0" r="0" b="0"/>
+            <wp:docPr id="1" name="Picture 1"/>
+            <wp:cNvGraphicFramePr>
+              <a:graphicFrameLocks xmlns:a="http://schemas.openxmlformats.org/drawingml/2006/main" noChangeAspect="1"/>
+            </wp:cNvGraphicFramePr>
+            <a:graphic xmlns:a="http://schemas.openxmlformats.org/drawingml/2006/main">
+              <a:graphicData uri="http://schemas.openxmlformats.org/drawingml/2006/picture">
+                <pic:pic xmlns:pic="http://schemas.openxmlformats.org/drawingml/2006/picture">
+                  <pic:nvPicPr>
+                    <pic:cNvPr id="1" name=""/>
+                    <pic:cNvPicPr/>
+                  </pic:nvPicPr>
+                  <pic:blipFill>
+                    <a:blip r:embed="rId4"/>
+                    <a:stretch>
+                      <a:fillRect/>
+                    </a:stretch>
+                  </pic:blipFill>
+                  <pic:spPr>
+                    <a:xfrm>
+                      <a:off x="0" y="0"/>
+                      <a:ext cx="5943600" cy="3686810"/>
+                    </a:xfrm>
+                    <a:prstGeom prst="rect">
+                      <a:avLst/>
+                    </a:prstGeom>
+                  </pic:spPr>
+                </pic:pic>
+              </a:graphicData>
+            </a:graphic>
+          </wp:inline>
+        </w:drawing>
+      </w:r>
+    </w:p>
+    <w:p/>
+    <w:p>
+      <w:r>
+        <w:lastRenderedPageBreak/>
+        <w:drawing>
+          <wp:inline distT="0" distB="0" distL="0" distR="0" wp14:anchorId="01EC2AA9" wp14:editId="2BC37B0A">
+            <wp:extent cx="5943600" cy="3924300"/>
+            <wp:effectExtent l="0" t="0" r="0" b="0"/>
+            <wp:docPr id="2" name="Picture 2"/>
+            <wp:cNvGraphicFramePr>
+              <a:graphicFrameLocks xmlns:a="http://schemas.openxmlformats.org/drawingml/2006/main" noChangeAspect="1"/>
+            </wp:cNvGraphicFramePr>
+            <a:graphic xmlns:a="http://schemas.openxmlformats.org/drawingml/2006/main">
+              <a:graphicData uri="http://schemas.openxmlformats.org/drawingml/2006/picture">
+                <pic:pic xmlns:pic="http://schemas.openxmlformats.org/drawingml/2006/picture">
+                  <pic:nvPicPr>
+                    <pic:cNvPr id="1" name=""/>
+                    <pic:cNvPicPr/>
+                  </pic:nvPicPr>
+                  <pic:blipFill>
+                    <a:blip r:embed="rId5"/>
+                    <a:stretch>
+                      <a:fillRect/>
+                    </a:stretch>
+                  </pic:blipFill>
+                  <pic:spPr>
+                    <a:xfrm>
+                      <a:off x="0" y="0"/>
+                      <a:ext cx="5943600" cy="3924300"/>
+                    </a:xfrm>
+                    <a:prstGeom prst="rect">
+                      <a:avLst/>
+                    </a:prstGeom>
+                  </pic:spPr>
+                </pic:pic>
+              </a:graphicData>
+            </a:graphic>
+          </wp:inline>
+        </w:drawing>
       </w:r>
       <w:bookmarkStart w:id="0" w:name="_GoBack"/>
       <w:bookmarkEnd w:id="0"/>

</xml_diff>

<commit_message>
Added the NLP like prediction
</commit_message>
<xml_diff>
--- a/Explanation.docx
+++ b/Explanation.docx
@@ -17,6 +17,9 @@
     </w:p>
     <w:p>
       <w:r>
+        <w:rPr>
+          <w:noProof/>
+        </w:rPr>
         <w:drawing>
           <wp:inline distT="0" distB="0" distL="0" distR="0" wp14:anchorId="27E29D07" wp14:editId="4512449B">
             <wp:extent cx="5943600" cy="3686810"/>
@@ -57,6 +60,9 @@
     <w:p/>
     <w:p>
       <w:r>
+        <w:rPr>
+          <w:noProof/>
+        </w:rPr>
         <w:lastRenderedPageBreak/>
         <w:drawing>
           <wp:inline distT="0" distB="0" distL="0" distR="0" wp14:anchorId="01EC2AA9" wp14:editId="2BC37B0A">
@@ -83,6 +89,47 @@
                     <a:xfrm>
                       <a:off x="0" y="0"/>
                       <a:ext cx="5943600" cy="3924300"/>
+                    </a:xfrm>
+                    <a:prstGeom prst="rect">
+                      <a:avLst/>
+                    </a:prstGeom>
+                  </pic:spPr>
+                </pic:pic>
+              </a:graphicData>
+            </a:graphic>
+          </wp:inline>
+        </w:drawing>
+      </w:r>
+    </w:p>
+    <w:p/>
+    <w:p/>
+    <w:p>
+      <w:r>
+        <w:drawing>
+          <wp:inline distT="0" distB="0" distL="0" distR="0" wp14:anchorId="322CB064" wp14:editId="2C8A1CC3">
+            <wp:extent cx="5943600" cy="2694305"/>
+            <wp:effectExtent l="0" t="0" r="0" b="0"/>
+            <wp:docPr id="3" name="Picture 3"/>
+            <wp:cNvGraphicFramePr>
+              <a:graphicFrameLocks xmlns:a="http://schemas.openxmlformats.org/drawingml/2006/main" noChangeAspect="1"/>
+            </wp:cNvGraphicFramePr>
+            <a:graphic xmlns:a="http://schemas.openxmlformats.org/drawingml/2006/main">
+              <a:graphicData uri="http://schemas.openxmlformats.org/drawingml/2006/picture">
+                <pic:pic xmlns:pic="http://schemas.openxmlformats.org/drawingml/2006/picture">
+                  <pic:nvPicPr>
+                    <pic:cNvPr id="1" name=""/>
+                    <pic:cNvPicPr/>
+                  </pic:nvPicPr>
+                  <pic:blipFill>
+                    <a:blip r:embed="rId6"/>
+                    <a:stretch>
+                      <a:fillRect/>
+                    </a:stretch>
+                  </pic:blipFill>
+                  <pic:spPr>
+                    <a:xfrm>
+                      <a:off x="0" y="0"/>
+                      <a:ext cx="5943600" cy="2694305"/>
                     </a:xfrm>
                     <a:prstGeom prst="rect">
                       <a:avLst/>

</xml_diff>

<commit_message>
Changes to the explination, will check the edits
</commit_message>
<xml_diff>
--- a/Explanation.docx
+++ b/Explanation.docx
@@ -473,32 +473,74 @@
           <w:rFonts w:asciiTheme="majorHAnsi" w:hAnsiTheme="majorHAnsi" w:cstheme="majorHAnsi"/>
           <w:color w:val="000000" w:themeColor="text1"/>
         </w:rPr>
-        <w:t>of amino acids on various proteins given their features. The features would first pass through a fully connected layers as given above and those value would then be used fed into the ______ network to predict individual amino acids, similar to an NLP (natural language processing) model.</w:t>
-      </w:r>
-    </w:p>
-    <w:p>
-      <w:pPr>
-        <w:rPr>
-          <w:rFonts w:asciiTheme="majorHAnsi" w:hAnsiTheme="majorHAnsi" w:cstheme="majorHAnsi"/>
-          <w:color w:val="000000" w:themeColor="text1"/>
-        </w:rPr>
-      </w:pPr>
-      <w:r>
-        <w:rPr>
-          <w:rFonts w:asciiTheme="majorHAnsi" w:hAnsiTheme="majorHAnsi" w:cstheme="majorHAnsi"/>
-          <w:color w:val="000000" w:themeColor="text1"/>
-        </w:rPr>
-        <w:t xml:space="preserve">This would allow doctors to diagnose irregularities within patients much faster as a it brings up most likely options for a </w:t>
-      </w:r>
-      <w:r>
-        <w:rPr>
-          <w:rFonts w:asciiTheme="majorHAnsi" w:hAnsiTheme="majorHAnsi" w:cstheme="majorHAnsi"/>
-          <w:color w:val="000000" w:themeColor="text1"/>
-        </w:rPr>
-        <w:t>problem, saving time in a doctor’s already busy schedule. A well-trained model would also allow prediction of protein structures of new or evolving diseases. Identifying the structures would also advance medical development for new or more resistant diseases.</w:t>
+        <w:t xml:space="preserve">of amino acids on various proteins given their features. The features would first pass through a fully connected layers as given above and those value would then be used fed into the </w:t>
+      </w:r>
+      <w:r>
+        <w:rPr>
+          <w:rFonts w:asciiTheme="majorHAnsi" w:hAnsiTheme="majorHAnsi" w:cstheme="majorHAnsi"/>
+          <w:color w:val="000000" w:themeColor="text1"/>
+        </w:rPr>
+        <w:t>RNN</w:t>
+      </w:r>
+      <w:r>
+        <w:rPr>
+          <w:rFonts w:asciiTheme="majorHAnsi" w:hAnsiTheme="majorHAnsi" w:cstheme="majorHAnsi"/>
+          <w:color w:val="000000" w:themeColor="text1"/>
+        </w:rPr>
+        <w:t xml:space="preserve"> </w:t>
+      </w:r>
+      <w:r>
+        <w:rPr>
+          <w:rFonts w:asciiTheme="majorHAnsi" w:hAnsiTheme="majorHAnsi" w:cstheme="majorHAnsi"/>
+          <w:color w:val="000000" w:themeColor="text1"/>
+        </w:rPr>
+        <w:t xml:space="preserve">(recurrent neural </w:t>
+      </w:r>
+      <w:r>
+        <w:rPr>
+          <w:rFonts w:asciiTheme="majorHAnsi" w:hAnsiTheme="majorHAnsi" w:cstheme="majorHAnsi"/>
+          <w:color w:val="000000" w:themeColor="text1"/>
+        </w:rPr>
+        <w:t>network</w:t>
+      </w:r>
+      <w:r>
+        <w:rPr>
+          <w:rFonts w:asciiTheme="majorHAnsi" w:hAnsiTheme="majorHAnsi" w:cstheme="majorHAnsi"/>
+          <w:color w:val="000000" w:themeColor="text1"/>
+        </w:rPr>
+        <w:t>)</w:t>
       </w:r>
       <w:bookmarkStart w:id="0" w:name="_GoBack"/>
       <w:bookmarkEnd w:id="0"/>
+      <w:r>
+        <w:rPr>
+          <w:rFonts w:asciiTheme="majorHAnsi" w:hAnsiTheme="majorHAnsi" w:cstheme="majorHAnsi"/>
+          <w:color w:val="000000" w:themeColor="text1"/>
+        </w:rPr>
+        <w:t xml:space="preserve"> to predict individual amino acids, similar to an NLP (natural language processing) model.</w:t>
+      </w:r>
+    </w:p>
+    <w:p>
+      <w:pPr>
+        <w:rPr>
+          <w:rFonts w:asciiTheme="majorHAnsi" w:hAnsiTheme="majorHAnsi" w:cstheme="majorHAnsi"/>
+          <w:color w:val="000000" w:themeColor="text1"/>
+        </w:rPr>
+      </w:pPr>
+      <w:r>
+        <w:rPr>
+          <w:rFonts w:asciiTheme="majorHAnsi" w:hAnsiTheme="majorHAnsi" w:cstheme="majorHAnsi"/>
+          <w:color w:val="000000" w:themeColor="text1"/>
+        </w:rPr>
+        <w:t xml:space="preserve">This would allow doctors to diagnose irregularities within patients much faster as a it brings up most likely options for a </w:t>
+      </w:r>
+      <w:r>
+        <w:rPr>
+          <w:rFonts w:asciiTheme="majorHAnsi" w:hAnsiTheme="majorHAnsi" w:cstheme="majorHAnsi"/>
+          <w:color w:val="000000" w:themeColor="text1"/>
+        </w:rPr>
+        <w:t>problem, saving time in a doctor’s already busy schedule. A well-trained model would also allow prediction of protein structures of new or evolving diseases. Identifying the structures would also advance medical development for new or more resistant diseases.</w:t>
+      </w:r>
     </w:p>
     <w:sectPr>
       <w:headerReference w:type="default" r:id="rId9"/>

</xml_diff>